<commit_message>
add time to final screen
</commit_message>
<xml_diff>
--- a/ph_skills_bootcamp.docx
+++ b/ph_skills_bootcamp.docx
@@ -240,23 +240,7 @@
           <w:sz w:val="22"/>
           <w:szCs w:val="22"/>
         </w:rPr>
-        <w:t xml:space="preserve">| Provider: </w:t>
-      </w:r>
-      <w:proofErr w:type="spellStart"/>
-      <w:r>
-        <w:rPr>
-          <w:sz w:val="22"/>
-          <w:szCs w:val="22"/>
-        </w:rPr>
-        <w:t>Prevista</w:t>
-      </w:r>
-      <w:proofErr w:type="spellEnd"/>
-      <w:r>
-        <w:rPr>
-          <w:sz w:val="22"/>
-          <w:szCs w:val="22"/>
-        </w:rPr>
-        <w:t xml:space="preserve"> | Sponsor: Surrey County Council |</w:t>
+        <w:t>| Provider: Prevista | Sponsor: Surrey County Council |</w:t>
       </w:r>
     </w:p>
     <w:p>
@@ -1134,23 +1118,7 @@
                 <w:b/>
                 <w:spacing w:val="-2"/>
               </w:rPr>
-              <w:t>(dd/mm/</w:t>
-            </w:r>
-            <w:proofErr w:type="spellStart"/>
-            <w:r>
-              <w:rPr>
-                <w:b/>
-                <w:spacing w:val="-2"/>
-              </w:rPr>
-              <w:t>yyyy</w:t>
-            </w:r>
-            <w:proofErr w:type="spellEnd"/>
-            <w:r>
-              <w:rPr>
-                <w:b/>
-                <w:spacing w:val="-2"/>
-              </w:rPr>
-              <w:t>):</w:t>
+              <w:t>(dd/mm/yyyy):</w:t>
             </w:r>
           </w:p>
         </w:tc>
@@ -2104,7 +2072,6 @@
               </w:rPr>
               <w:t xml:space="preserve"> </w:t>
             </w:r>
-            <w:proofErr w:type="spellStart"/>
             <w:r>
               <w:rPr>
                 <w:color w:val="161515"/>
@@ -2113,7 +2080,6 @@
               </w:rPr>
               <w:t>Traveller</w:t>
             </w:r>
-            <w:proofErr w:type="spellEnd"/>
           </w:p>
           <w:p>
             <w:pPr>
@@ -7336,7 +7302,7 @@
                 <w:sz w:val="17"/>
                 <w:szCs w:val="18"/>
               </w:rPr>
-              <w:t xml:space="preserve"> </w:t>
+              <w:t xml:space="preserve">  </w:t>
             </w:r>
             <w:r>
               <w:rPr>
@@ -7375,6 +7341,14 @@
                 <w:szCs w:val="18"/>
               </w:rPr>
             </w:pPr>
+            <w:r>
+              <w:rPr>
+                <w:rFonts w:ascii="AoyagiKouzanFontT" w:hAnsi="AoyagiKouzanFontT"/>
+                <w:sz w:val="17"/>
+                <w:szCs w:val="18"/>
+              </w:rPr>
+              <w:t xml:space="preserve">  </w:t>
+            </w:r>
             <w:r>
               <w:rPr>
                 <w:rFonts w:ascii="AoyagiKouzanFontT" w:hAnsi="AoyagiKouzanFontT"/>
@@ -7426,7 +7400,7 @@
                 <w:sz w:val="17"/>
                 <w:szCs w:val="18"/>
               </w:rPr>
-              <w:t>[</w:t>
+              <w:t xml:space="preserve">  </w:t>
             </w:r>
             <w:r>
               <w:rPr>
@@ -7434,7 +7408,7 @@
                 <w:sz w:val="17"/>
                 <w:szCs w:val="18"/>
               </w:rPr>
-              <w:t>ph76</w:t>
+              <w:t>[</w:t>
             </w:r>
             <w:r>
               <w:rPr>
@@ -7442,6 +7416,14 @@
                 <w:sz w:val="17"/>
                 <w:szCs w:val="18"/>
               </w:rPr>
+              <w:t>ph76</w:t>
+            </w:r>
+            <w:r>
+              <w:rPr>
+                <w:rFonts w:ascii="AoyagiKouzanFontT" w:hAnsi="AoyagiKouzanFontT"/>
+                <w:sz w:val="17"/>
+                <w:szCs w:val="18"/>
+              </w:rPr>
               <w:t>]</w:t>
             </w:r>
           </w:p>
@@ -7457,6 +7439,14 @@
                 <w:szCs w:val="18"/>
               </w:rPr>
             </w:pPr>
+            <w:r>
+              <w:rPr>
+                <w:rFonts w:ascii="AoyagiKouzanFontT" w:hAnsi="AoyagiKouzanFontT"/>
+                <w:sz w:val="17"/>
+                <w:szCs w:val="18"/>
+              </w:rPr>
+              <w:t xml:space="preserve">  </w:t>
+            </w:r>
             <w:r>
               <w:rPr>
                 <w:rFonts w:ascii="AoyagiKouzanFontT" w:hAnsi="AoyagiKouzanFontT"/>
@@ -7492,7 +7482,7 @@
                 <w:sz w:val="17"/>
                 <w:szCs w:val="18"/>
               </w:rPr>
-              <w:t>[ph77</w:t>
+              <w:t xml:space="preserve">  </w:t>
             </w:r>
             <w:r>
               <w:rPr>
@@ -7500,6 +7490,14 @@
                 <w:sz w:val="17"/>
                 <w:szCs w:val="18"/>
               </w:rPr>
+              <w:t>[ph77</w:t>
+            </w:r>
+            <w:r>
+              <w:rPr>
+                <w:rFonts w:ascii="AoyagiKouzanFontT" w:hAnsi="AoyagiKouzanFontT"/>
+                <w:sz w:val="17"/>
+                <w:szCs w:val="18"/>
+              </w:rPr>
               <w:t>]</w:t>
             </w:r>
           </w:p>
@@ -7515,6 +7513,14 @@
                 <w:szCs w:val="18"/>
               </w:rPr>
             </w:pPr>
+            <w:r>
+              <w:rPr>
+                <w:rFonts w:ascii="AoyagiKouzanFontT" w:hAnsi="AoyagiKouzanFontT"/>
+                <w:sz w:val="17"/>
+                <w:szCs w:val="18"/>
+              </w:rPr>
+              <w:t xml:space="preserve">  </w:t>
+            </w:r>
             <w:r>
               <w:rPr>
                 <w:rFonts w:ascii="AoyagiKouzanFontT" w:hAnsi="AoyagiKouzanFontT"/>
@@ -7550,7 +7556,7 @@
                 <w:sz w:val="17"/>
                 <w:szCs w:val="18"/>
               </w:rPr>
-              <w:t>[</w:t>
+              <w:t xml:space="preserve">  </w:t>
             </w:r>
             <w:r>
               <w:rPr>
@@ -7558,7 +7564,7 @@
                 <w:sz w:val="17"/>
                 <w:szCs w:val="18"/>
               </w:rPr>
-              <w:t>ph78</w:t>
+              <w:t>[</w:t>
             </w:r>
             <w:r>
               <w:rPr>
@@ -7566,6 +7572,14 @@
                 <w:sz w:val="17"/>
                 <w:szCs w:val="18"/>
               </w:rPr>
+              <w:t>ph78</w:t>
+            </w:r>
+            <w:r>
+              <w:rPr>
+                <w:rFonts w:ascii="AoyagiKouzanFontT" w:hAnsi="AoyagiKouzanFontT"/>
+                <w:sz w:val="17"/>
+                <w:szCs w:val="18"/>
+              </w:rPr>
               <w:t>]</w:t>
             </w:r>
           </w:p>
@@ -7581,6 +7595,14 @@
                 <w:szCs w:val="18"/>
               </w:rPr>
             </w:pPr>
+            <w:r>
+              <w:rPr>
+                <w:rFonts w:ascii="AoyagiKouzanFontT" w:hAnsi="AoyagiKouzanFontT"/>
+                <w:sz w:val="17"/>
+                <w:szCs w:val="18"/>
+              </w:rPr>
+              <w:t xml:space="preserve">  </w:t>
+            </w:r>
             <w:r>
               <w:rPr>
                 <w:rFonts w:ascii="AoyagiKouzanFontT" w:hAnsi="AoyagiKouzanFontT"/>
@@ -12420,13 +12442,8 @@
               </w:rPr>
               <w:t xml:space="preserve"> </w:t>
             </w:r>
-            <w:proofErr w:type="spellStart"/>
-            <w:r>
-              <w:t>Behavioural</w:t>
-            </w:r>
-            <w:proofErr w:type="spellEnd"/>
-            <w:r>
-              <w:t xml:space="preserve"> </w:t>
+            <w:r>
+              <w:t xml:space="preserve">Behavioural </w:t>
             </w:r>
             <w:r>
               <w:t xml:space="preserve">   </w:t>
@@ -13055,7 +13072,6 @@
                 <w:lang w:val="en-GB"/>
               </w:rPr>
             </w:pPr>
-            <w:proofErr w:type="spellStart"/>
             <w:r>
               <w:rPr>
                 <w:rFonts w:ascii="Times New Roman"/>
@@ -13063,7 +13079,6 @@
               </w:rPr>
               <w:t>impactful_condition</w:t>
             </w:r>
-            <w:proofErr w:type="spellEnd"/>
           </w:p>
           <w:p>
             <w:pPr>
@@ -13306,14 +13321,12 @@
             <w:r>
               <w:t>[</w:t>
             </w:r>
-            <w:proofErr w:type="spellStart"/>
             <w:r>
               <w:rPr>
                 <w:lang w:val="en-GB"/>
               </w:rPr>
               <w:t>confidential_interview</w:t>
             </w:r>
-            <w:proofErr w:type="spellEnd"/>
             <w:r>
               <w:t>]</w:t>
             </w:r>
@@ -13924,7 +13937,6 @@
               </w:rPr>
               <w:t xml:space="preserve"> (</w:t>
             </w:r>
-            <w:proofErr w:type="spellStart"/>
             <w:r>
               <w:rPr>
                 <w:spacing w:val="-2"/>
@@ -13932,7 +13944,6 @@
               </w:rPr>
               <w:t>other_source</w:t>
             </w:r>
-            <w:proofErr w:type="spellEnd"/>
             <w:r>
               <w:rPr>
                 <w:spacing w:val="-2"/>
@@ -14085,15 +14096,7 @@
               <w:t>I agree that the information given on this agreement is true, correct and completed to the best of my knowledge and I understand that</w:t>
             </w:r>
             <w:r>
-              <w:t xml:space="preserve"> </w:t>
-            </w:r>
-            <w:proofErr w:type="spellStart"/>
-            <w:r>
-              <w:t>Prevista</w:t>
-            </w:r>
-            <w:proofErr w:type="spellEnd"/>
-            <w:r>
-              <w:t xml:space="preserve"> </w:t>
+              <w:t xml:space="preserve"> Prevista </w:t>
             </w:r>
             <w:r>
               <w:t>has the right to cancel my enrolment if it is found that I have provided false or inaccurate information. I agree</w:t>
@@ -14277,19 +14280,11 @@
             <w:r>
               <w:t xml:space="preserve">I also agree with the below points relating to my chosen </w:t>
             </w:r>
-            <w:proofErr w:type="spellStart"/>
-            <w:r>
-              <w:rPr>
-                <w:spacing w:val="-2"/>
-              </w:rPr>
-              <w:t>programme</w:t>
-            </w:r>
-            <w:proofErr w:type="spellEnd"/>
-            <w:r>
-              <w:rPr>
-                <w:spacing w:val="-2"/>
-              </w:rPr>
-              <w:t>:</w:t>
+            <w:r>
+              <w:rPr>
+                <w:spacing w:val="-2"/>
+              </w:rPr>
+              <w:t>programme:</w:t>
             </w:r>
           </w:p>
           <w:p>
@@ -14514,13 +14509,8 @@
               </w:rPr>
               <w:t xml:space="preserve"> </w:t>
             </w:r>
-            <w:proofErr w:type="spellStart"/>
-            <w:r>
-              <w:t>Programme</w:t>
-            </w:r>
-            <w:proofErr w:type="spellEnd"/>
-            <w:r>
-              <w:t xml:space="preserve"> Details in the ILP</w:t>
+            <w:r>
+              <w:t>Programme Details in the ILP</w:t>
             </w:r>
           </w:p>
           <w:p>
@@ -14581,14 +14571,12 @@
               </w:rPr>
               <w:t xml:space="preserve"> </w:t>
             </w:r>
-            <w:proofErr w:type="spellStart"/>
             <w:r>
               <w:rPr>
                 <w:spacing w:val="-2"/>
               </w:rPr>
               <w:t>Prevista</w:t>
             </w:r>
-            <w:proofErr w:type="spellEnd"/>
             <w:r>
               <w:rPr>
                 <w:spacing w:val="-3"/>
@@ -14853,13 +14841,8 @@
             <w:r>
               <w:t xml:space="preserve">If you wish to raise a complaint about how we have handled your personal data email to </w:t>
             </w:r>
-            <w:proofErr w:type="spellStart"/>
-            <w:r>
-              <w:t>Prevista</w:t>
-            </w:r>
-            <w:proofErr w:type="spellEnd"/>
-            <w:r>
-              <w:t xml:space="preserve"> </w:t>
+            <w:r>
+              <w:t xml:space="preserve">Prevista </w:t>
             </w:r>
             <w:r>
               <w:t>or any other issues,</w:t>
@@ -15731,7 +15714,7 @@
               <w:rPr>
                 <w:spacing w:val="-2"/>
               </w:rPr>
-              <w:t xml:space="preserve">research                                </w:t>
+              <w:t xml:space="preserve">research                               </w:t>
             </w:r>
             <w:r>
               <w:t>[</w:t>
@@ -15740,7 +15723,7 @@
               <w:t>ph157</w:t>
             </w:r>
             <w:r>
-              <w:t>]       By</w:t>
+              <w:t>]      By</w:t>
             </w:r>
             <w:r>
               <w:rPr>
@@ -15967,7 +15950,6 @@
                 <w:spacing w:val="-2"/>
               </w:rPr>
             </w:pPr>
-            <w:proofErr w:type="spellStart"/>
             <w:r>
               <w:rPr>
                 <w:bCs/>
@@ -15975,7 +15957,6 @@
               </w:rPr>
               <w:t>ph_signature</w:t>
             </w:r>
-            <w:proofErr w:type="spellEnd"/>
           </w:p>
         </w:tc>
       </w:tr>
@@ -16674,21 +16655,12 @@
               </w:rPr>
               <w:t xml:space="preserve"> </w:t>
             </w:r>
-            <w:proofErr w:type="spellStart"/>
-            <w:r>
-              <w:rPr>
-                <w:b/>
-                <w:spacing w:val="-2"/>
-              </w:rPr>
-              <w:t>Programme</w:t>
-            </w:r>
-            <w:proofErr w:type="spellEnd"/>
-            <w:r>
-              <w:rPr>
-                <w:b/>
-                <w:spacing w:val="-2"/>
-              </w:rPr>
-              <w:t>?</w:t>
+            <w:r>
+              <w:rPr>
+                <w:b/>
+                <w:spacing w:val="-2"/>
+              </w:rPr>
+              <w:t>Programme?</w:t>
             </w:r>
           </w:p>
         </w:tc>

</xml_diff>

<commit_message>
add validations and update template
</commit_message>
<xml_diff>
--- a/ph_skills_bootcamp.docx
+++ b/ph_skills_bootcamp.docx
@@ -240,7 +240,23 @@
           <w:sz w:val="22"/>
           <w:szCs w:val="22"/>
         </w:rPr>
-        <w:t>| Provider: Prevista | Sponsor: Surrey County Council |</w:t>
+        <w:t xml:space="preserve">| Provider: </w:t>
+      </w:r>
+      <w:proofErr w:type="spellStart"/>
+      <w:r>
+        <w:rPr>
+          <w:sz w:val="22"/>
+          <w:szCs w:val="22"/>
+        </w:rPr>
+        <w:t>Prevista</w:t>
+      </w:r>
+      <w:proofErr w:type="spellEnd"/>
+      <w:r>
+        <w:rPr>
+          <w:sz w:val="22"/>
+          <w:szCs w:val="22"/>
+        </w:rPr>
+        <w:t xml:space="preserve"> | Sponsor: Surrey County Council |</w:t>
       </w:r>
     </w:p>
     <w:p>
@@ -835,13 +851,17 @@
           <w:p>
             <w:pPr>
               <w:pStyle w:val="TableParagraph"/>
-              <w:rPr>
-                <w:b/>
-              </w:rPr>
-            </w:pPr>
-            <w:r>
-              <w:rPr>
-                <w:b/>
+              <w:spacing w:before="100"/>
+              <w:ind w:left="105"/>
+              <w:rPr>
+                <w:bCs/>
+                <w:spacing w:val="-2"/>
+              </w:rPr>
+            </w:pPr>
+            <w:r>
+              <w:rPr>
+                <w:bCs/>
+                <w:spacing w:val="-2"/>
               </w:rPr>
               <w:t>ph55</w:t>
             </w:r>
@@ -887,7 +907,7 @@
             </w:r>
             <w:r>
               <w:rPr>
-                <w:b/>
+                <w:bCs/>
                 <w:spacing w:val="-2"/>
               </w:rPr>
               <w:t>ph4</w:t>
@@ -1118,7 +1138,23 @@
                 <w:b/>
                 <w:spacing w:val="-2"/>
               </w:rPr>
-              <w:t>(dd/mm/yyyy):</w:t>
+              <w:t>(dd/mm/</w:t>
+            </w:r>
+            <w:proofErr w:type="spellStart"/>
+            <w:r>
+              <w:rPr>
+                <w:b/>
+                <w:spacing w:val="-2"/>
+              </w:rPr>
+              <w:t>yyyy</w:t>
+            </w:r>
+            <w:proofErr w:type="spellEnd"/>
+            <w:r>
+              <w:rPr>
+                <w:b/>
+                <w:spacing w:val="-2"/>
+              </w:rPr>
+              <w:t>):</w:t>
             </w:r>
           </w:p>
         </w:tc>
@@ -2098,6 +2134,7 @@
               </w:rPr>
               <w:t xml:space="preserve"> </w:t>
             </w:r>
+            <w:proofErr w:type="spellStart"/>
             <w:r>
               <w:rPr>
                 <w:color w:val="161515"/>
@@ -2106,6 +2143,7 @@
               </w:rPr>
               <w:t>Traveller</w:t>
             </w:r>
+            <w:proofErr w:type="spellEnd"/>
           </w:p>
           <w:p>
             <w:pPr>
@@ -4147,13 +4185,16 @@
           <w:p>
             <w:pPr>
               <w:pStyle w:val="TableParagraph"/>
+              <w:spacing w:before="100"/>
+              <w:ind w:left="105"/>
               <w:rPr>
                 <w:rFonts w:ascii="Times New Roman"/>
               </w:rPr>
             </w:pPr>
             <w:r>
               <w:rPr>
-                <w:rFonts w:ascii="Times New Roman"/>
+                <w:bCs/>
+                <w:spacing w:val="-2"/>
               </w:rPr>
               <w:t>ph40</w:t>
             </w:r>
@@ -4190,13 +4231,16 @@
           <w:p>
             <w:pPr>
               <w:pStyle w:val="TableParagraph"/>
+              <w:spacing w:before="100"/>
+              <w:ind w:left="105"/>
               <w:rPr>
                 <w:rFonts w:ascii="Times New Roman"/>
               </w:rPr>
             </w:pPr>
             <w:r>
               <w:rPr>
-                <w:rFonts w:ascii="Times New Roman"/>
+                <w:bCs/>
+                <w:spacing w:val="-2"/>
               </w:rPr>
               <w:t>ph41</w:t>
             </w:r>
@@ -4265,13 +4309,16 @@
           <w:p>
             <w:pPr>
               <w:pStyle w:val="TableParagraph"/>
+              <w:spacing w:before="100"/>
+              <w:ind w:left="105"/>
               <w:rPr>
                 <w:rFonts w:ascii="Times New Roman"/>
               </w:rPr>
             </w:pPr>
             <w:r>
               <w:rPr>
-                <w:rFonts w:ascii="Times New Roman"/>
+                <w:bCs/>
+                <w:spacing w:val="-2"/>
               </w:rPr>
               <w:t>ph42</w:t>
             </w:r>
@@ -4334,13 +4381,16 @@
           <w:p>
             <w:pPr>
               <w:pStyle w:val="TableParagraph"/>
+              <w:spacing w:before="100"/>
+              <w:ind w:left="105"/>
               <w:rPr>
                 <w:rFonts w:ascii="Times New Roman"/>
               </w:rPr>
             </w:pPr>
             <w:r>
               <w:rPr>
-                <w:rFonts w:ascii="Times New Roman"/>
+                <w:bCs/>
+                <w:spacing w:val="-2"/>
               </w:rPr>
               <w:t>ph43</w:t>
             </w:r>
@@ -8575,13 +8625,6 @@
                 <w:b/>
               </w:rPr>
             </w:pPr>
-            <w:r>
-              <w:rPr>
-                <w:b/>
-                <w:spacing w:val="-10"/>
-              </w:rPr>
-              <w:t>ph93</w:t>
-            </w:r>
           </w:p>
         </w:tc>
         <w:tc>
@@ -8600,10 +8643,20 @@
           <w:p>
             <w:pPr>
               <w:pStyle w:val="TableParagraph"/>
-              <w:rPr>
-                <w:b/>
-              </w:rPr>
-            </w:pPr>
+              <w:spacing w:before="100"/>
+              <w:ind w:left="105"/>
+              <w:rPr>
+                <w:bCs/>
+                <w:spacing w:val="-2"/>
+              </w:rPr>
+            </w:pPr>
+            <w:r>
+              <w:rPr>
+                <w:bCs/>
+                <w:spacing w:val="-2"/>
+              </w:rPr>
+              <w:t>ph93</w:t>
+            </w:r>
           </w:p>
           <w:p>
             <w:pPr>
@@ -8655,7 +8708,7 @@
             </w:r>
             <w:r>
               <w:rPr>
-                <w:b/>
+                <w:bCs/>
                 <w:spacing w:val="-10"/>
               </w:rPr>
               <w:t>ph94</w:t>
@@ -8725,6 +8778,8 @@
           <w:p>
             <w:pPr>
               <w:pStyle w:val="TableParagraph"/>
+              <w:spacing w:before="100"/>
+              <w:ind w:left="105"/>
               <w:rPr>
                 <w:rFonts w:ascii="Times New Roman"/>
               </w:rPr>
@@ -8738,8 +8793,8 @@
             </w:r>
             <w:r>
               <w:rPr>
-                <w:b/>
-                <w:spacing w:val="-10"/>
+                <w:bCs/>
+                <w:spacing w:val="-2"/>
               </w:rPr>
               <w:t>ph95</w:t>
             </w:r>
@@ -8823,8 +8878,8 @@
             </w:r>
             <w:r>
               <w:rPr>
-                <w:b/>
-                <w:spacing w:val="-10"/>
+                <w:bCs/>
+                <w:spacing w:val="-2"/>
               </w:rPr>
               <w:t>ph96</w:t>
             </w:r>
@@ -9002,8 +9057,8 @@
             </w:r>
             <w:r>
               <w:rPr>
-                <w:b/>
-                <w:spacing w:val="-5"/>
+                <w:bCs/>
+                <w:spacing w:val="-2"/>
               </w:rPr>
               <w:t>ph97y</w:t>
             </w:r>
@@ -9046,10 +9101,8 @@
             </w:r>
             <w:r>
               <w:rPr>
-                <w:rFonts w:ascii="DejaVu Sans Condensed" w:hAnsi="DejaVu Sans Condensed"/>
-                <w:b/>
-                <w:spacing w:val="-10"/>
-                <w:sz w:val="21"/>
+                <w:bCs/>
+                <w:spacing w:val="-2"/>
               </w:rPr>
               <w:t>ph97n</w:t>
             </w:r>
@@ -12539,8 +12592,13 @@
               </w:rPr>
               <w:t xml:space="preserve"> </w:t>
             </w:r>
-            <w:r>
-              <w:t xml:space="preserve">Behavioural </w:t>
+            <w:proofErr w:type="spellStart"/>
+            <w:r>
+              <w:t>Behavioural</w:t>
+            </w:r>
+            <w:proofErr w:type="spellEnd"/>
+            <w:r>
+              <w:t xml:space="preserve"> </w:t>
             </w:r>
             <w:r>
               <w:t xml:space="preserve">   </w:t>
@@ -13169,6 +13227,7 @@
                 <w:lang w:val="en-GB"/>
               </w:rPr>
             </w:pPr>
+            <w:proofErr w:type="spellStart"/>
             <w:r>
               <w:rPr>
                 <w:rFonts w:ascii="Times New Roman"/>
@@ -13176,6 +13235,7 @@
               </w:rPr>
               <w:t>impactful_condition</w:t>
             </w:r>
+            <w:proofErr w:type="spellEnd"/>
           </w:p>
           <w:p>
             <w:pPr>
@@ -13418,12 +13478,14 @@
             <w:r>
               <w:t>[</w:t>
             </w:r>
+            <w:proofErr w:type="spellStart"/>
             <w:r>
               <w:rPr>
                 <w:lang w:val="en-GB"/>
               </w:rPr>
               <w:t>confidential_interview</w:t>
             </w:r>
+            <w:proofErr w:type="spellEnd"/>
             <w:r>
               <w:t>]</w:t>
             </w:r>
@@ -14034,6 +14096,7 @@
               </w:rPr>
               <w:t xml:space="preserve"> (</w:t>
             </w:r>
+            <w:proofErr w:type="spellStart"/>
             <w:r>
               <w:rPr>
                 <w:spacing w:val="-2"/>
@@ -14041,6 +14104,7 @@
               </w:rPr>
               <w:t>other_source</w:t>
             </w:r>
+            <w:proofErr w:type="spellEnd"/>
             <w:r>
               <w:rPr>
                 <w:spacing w:val="-2"/>
@@ -14193,7 +14257,15 @@
               <w:t>I agree that the information given on this agreement is true, correct and completed to the best of my knowledge and I understand that</w:t>
             </w:r>
             <w:r>
-              <w:t xml:space="preserve"> Prevista </w:t>
+              <w:t xml:space="preserve"> </w:t>
+            </w:r>
+            <w:proofErr w:type="spellStart"/>
+            <w:r>
+              <w:t>Prevista</w:t>
+            </w:r>
+            <w:proofErr w:type="spellEnd"/>
+            <w:r>
+              <w:t xml:space="preserve"> </w:t>
             </w:r>
             <w:r>
               <w:t>has the right to cancel my enrolment if it is found that I have provided false or inaccurate information. I agree</w:t>
@@ -14377,11 +14449,19 @@
             <w:r>
               <w:t xml:space="preserve">I also agree with the below points relating to my chosen </w:t>
             </w:r>
-            <w:r>
-              <w:rPr>
-                <w:spacing w:val="-2"/>
-              </w:rPr>
-              <w:t>programme:</w:t>
+            <w:proofErr w:type="spellStart"/>
+            <w:r>
+              <w:rPr>
+                <w:spacing w:val="-2"/>
+              </w:rPr>
+              <w:t>programme</w:t>
+            </w:r>
+            <w:proofErr w:type="spellEnd"/>
+            <w:r>
+              <w:rPr>
+                <w:spacing w:val="-2"/>
+              </w:rPr>
+              <w:t>:</w:t>
             </w:r>
           </w:p>
           <w:p>
@@ -14606,8 +14686,13 @@
               </w:rPr>
               <w:t xml:space="preserve"> </w:t>
             </w:r>
-            <w:r>
-              <w:t>Programme Details in the ILP</w:t>
+            <w:proofErr w:type="spellStart"/>
+            <w:r>
+              <w:t>Programme</w:t>
+            </w:r>
+            <w:proofErr w:type="spellEnd"/>
+            <w:r>
+              <w:t xml:space="preserve"> Details in the ILP</w:t>
             </w:r>
           </w:p>
           <w:p>
@@ -14668,12 +14753,14 @@
               </w:rPr>
               <w:t xml:space="preserve"> </w:t>
             </w:r>
+            <w:proofErr w:type="spellStart"/>
             <w:r>
               <w:rPr>
                 <w:spacing w:val="-2"/>
               </w:rPr>
               <w:t>Prevista</w:t>
             </w:r>
+            <w:proofErr w:type="spellEnd"/>
             <w:r>
               <w:rPr>
                 <w:spacing w:val="-3"/>
@@ -14938,8 +15025,13 @@
             <w:r>
               <w:t xml:space="preserve">If you wish to raise a complaint about how we have handled your personal data email to </w:t>
             </w:r>
-            <w:r>
-              <w:t xml:space="preserve">Prevista </w:t>
+            <w:proofErr w:type="spellStart"/>
+            <w:r>
+              <w:t>Prevista</w:t>
+            </w:r>
+            <w:proofErr w:type="spellEnd"/>
+            <w:r>
+              <w:t xml:space="preserve"> </w:t>
             </w:r>
             <w:r>
               <w:t>or any other issues,</w:t>
@@ -16047,6 +16139,7 @@
                 <w:spacing w:val="-2"/>
               </w:rPr>
             </w:pPr>
+            <w:proofErr w:type="spellStart"/>
             <w:r>
               <w:rPr>
                 <w:bCs/>
@@ -16054,6 +16147,7 @@
               </w:rPr>
               <w:t>ph_signature</w:t>
             </w:r>
+            <w:proofErr w:type="spellEnd"/>
           </w:p>
         </w:tc>
       </w:tr>
@@ -16752,12 +16846,21 @@
               </w:rPr>
               <w:t xml:space="preserve"> </w:t>
             </w:r>
-            <w:r>
-              <w:rPr>
-                <w:b/>
-                <w:spacing w:val="-2"/>
-              </w:rPr>
-              <w:t>Programme?</w:t>
+            <w:proofErr w:type="spellStart"/>
+            <w:r>
+              <w:rPr>
+                <w:b/>
+                <w:spacing w:val="-2"/>
+              </w:rPr>
+              <w:t>Programme</w:t>
+            </w:r>
+            <w:proofErr w:type="spellEnd"/>
+            <w:r>
+              <w:rPr>
+                <w:b/>
+                <w:spacing w:val="-2"/>
+              </w:rPr>
+              <w:t>?</w:t>
             </w:r>
           </w:p>
         </w:tc>

</xml_diff>